<commit_message>
updated files & sidebar
</commit_message>
<xml_diff>
--- a/public/docs/cvs/CV-en.docx
+++ b/public/docs/cvs/CV-en.docx
@@ -245,7 +245,7 @@
               <w:spacing w:before="0" w:line="276" w:lineRule="auto"/>
               <w:rPr>
                 <w:rFonts w:ascii="Open Sans" w:eastAsia="Open Sans" w:hAnsi="Open Sans" w:cs="Open Sans"/>
-                <w:bCs/>
+                <w:b/>
                 <w:color w:val="000000"/>
                 <w:lang w:val="en-US"/>
               </w:rPr>
@@ -268,54 +268,76 @@
               </w:rPr>
               <w:t>97-703-8899</w:t>
             </w:r>
-          </w:p>
-          <w:p>
-            <w:pPr>
-              <w:pBdr>
-                <w:top w:val="nil"/>
-                <w:left w:val="nil"/>
-                <w:bottom w:val="nil"/>
-                <w:right w:val="nil"/>
-                <w:between w:val="nil"/>
-              </w:pBdr>
-              <w:spacing w:before="0" w:line="276" w:lineRule="auto"/>
+            <w:r>
               <w:rPr>
                 <w:rFonts w:ascii="Open Sans" w:eastAsia="Open Sans" w:hAnsi="Open Sans" w:cs="Open Sans"/>
-                <w:b/>
+                <w:bCs/>
                 <w:color w:val="000000"/>
                 <w:lang w:val="en-US"/>
               </w:rPr>
-            </w:pPr>
-            <w:r>
-              <w:rPr>
-                <w:rFonts w:ascii="Open Sans" w:eastAsia="Open Sans" w:hAnsi="Open Sans" w:cs="Open Sans"/>
-                <w:b/>
-                <w:color w:val="000000"/>
-              </w:rPr>
-              <w:t>kristijan.ros@gmail.com</w:t>
-            </w:r>
-            <w:r>
-              <w:rPr>
-                <w:rFonts w:ascii="Open Sans" w:eastAsia="Open Sans" w:hAnsi="Open Sans" w:cs="Open Sans"/>
-                <w:b/>
-                <w:color w:val="000000"/>
-                <w:lang w:val="en-US"/>
-              </w:rPr>
-              <w:t xml:space="preserve"> </w:t>
+              <w:br/>
             </w:r>
             <w:hyperlink r:id="rId7" w:history="1">
               <w:r>
                 <w:rPr>
-                  <w:rStyle w:val="Hyperlink"/>
                   <w:rFonts w:ascii="Open Sans" w:hAnsi="Open Sans" w:cs="Open Sans"/>
-                  <w:b/>
-                  <w:bCs/>
                   <w:color w:val="1155CC"/>
-                  <w:u w:val="none"/>
+                  <w:lang w:val="en-US"/>
                 </w:rPr>
-                <w:t>kristijan.pages.dev</w:t>
+                <w:t>kristijan.ros@gmail.com</w:t>
               </w:r>
             </w:hyperlink>
+            <w:r>
+              <w:rPr>
+                <w:rFonts w:ascii="Open Sans" w:hAnsi="Open Sans" w:cs="Open Sans"/>
+                <w:color w:val="1155CC"/>
+                <w:lang w:val="en-US"/>
+              </w:rPr>
+              <w:br/>
+            </w:r>
+            <w:r>
+              <w:rPr>
+                <w:rFonts w:ascii="Open Sans" w:eastAsia="Open Sans" w:hAnsi="Open Sans" w:cs="Open Sans"/>
+                <w:color w:val="000000"/>
+                <w:lang w:val="en-US"/>
+              </w:rPr>
+              <w:t>Site:</w:t>
+            </w:r>
+            <w:r>
+              <w:rPr>
+                <w:rFonts w:ascii="Open Sans" w:hAnsi="Open Sans" w:cs="Open Sans"/>
+                <w:color w:val="1155CC"/>
+                <w:lang w:val="en-US"/>
+              </w:rPr>
+              <w:t xml:space="preserve"> </w:t>
+            </w:r>
+            <w:hyperlink r:id="rId8" w:history="1">
+              <w:r>
+                <w:rPr>
+                  <w:rFonts w:ascii="Open Sans" w:hAnsi="Open Sans" w:cs="Open Sans"/>
+                  <w:color w:val="1155CC"/>
+                  <w:lang w:val="en-US"/>
+                </w:rPr>
+                <w:t>k1k1.dev</w:t>
+              </w:r>
+            </w:hyperlink>
+            <w:r>
+              <w:rPr>
+                <w:rFonts w:ascii="Open Sans" w:hAnsi="Open Sans" w:cs="Open Sans"/>
+                <w:color w:val="1155CC"/>
+                <w:lang w:val="en-US"/>
+              </w:rPr>
+              <w:t xml:space="preserve"> </w:t>
+            </w:r>
+            <w:r>
+              <w:rPr>
+                <w:rFonts w:ascii="Open Sans" w:hAnsi="Open Sans" w:cs="Open Sans"/>
+                <w:color w:val="1155CC"/>
+                <w:lang w:val="en-US"/>
+              </w:rPr>
+              <w:t xml:space="preserve"> </w:t>
+            </w:r>
+            <w:hyperlink r:id="rId9" w:history="1"/>
           </w:p>
         </w:tc>
       </w:tr>
@@ -968,13 +990,13 @@
               </w:rPr>
               <w:t xml:space="preserve">A web-mapping software for organizing locations into groups. By analyzing groups statistics (computed properties of locations), the app assists in collecting and presenting data into meaningful actionable insights for businesses. Created in Vue framework and running on Firebase &amp; other GCP services. Site: </w:t>
             </w:r>
-            <w:hyperlink r:id="rId8" w:history="1">
+            <w:hyperlink r:id="rId10" w:history="1">
               <w:r>
                 <w:rPr>
                   <w:color w:val="1155CC"/>
                   <w:lang w:val="en-US"/>
                 </w:rPr>
-                <w:t>www.network-planner.com</w:t>
+                <w:t>network-planner.com</w:t>
               </w:r>
             </w:hyperlink>
           </w:p>
@@ -1289,14 +1311,16 @@
               </w:rPr>
               <w:t xml:space="preserve"> </w:t>
             </w:r>
-            <w:hyperlink r:id="rId9">
+            <w:hyperlink r:id="rId11">
+              <w:proofErr w:type="gramStart"/>
               <w:r>
                 <w:rPr>
                   <w:color w:val="1155CC"/>
                   <w:lang w:val="en-US"/>
                 </w:rPr>
-                <w:t>www.ednevnik.plus</w:t>
+                <w:t>ednevnik.plus</w:t>
               </w:r>
+              <w:proofErr w:type="gramEnd"/>
             </w:hyperlink>
           </w:p>
           <w:p>
@@ -1846,7 +1870,7 @@
               </w:rPr>
               <w:t xml:space="preserve">Includes a two-week training on digital marketing in Ireland (Dublin and Bray) under the guidance of mentor </w:t>
             </w:r>
-            <w:hyperlink r:id="rId10">
+            <w:hyperlink r:id="rId12">
               <w:r>
                 <w:rPr>
                   <w:color w:val="1155CC"/>
@@ -2955,7 +2979,7 @@
               </w:rPr>
               <w:t xml:space="preserve"> [Nakon aplikacije e-Dnevnik Plus s 50.000 korisnika, Kristijan s novom osvojio drugo mjesto na Ideji godine] (</w:t>
             </w:r>
-            <w:hyperlink r:id="rId11">
+            <w:hyperlink r:id="rId13">
               <w:r>
                 <w:rPr>
                   <w:color w:val="1155CC"/>
@@ -2971,7 +2995,7 @@
               </w:rPr>
               <w:t xml:space="preserve"> / </w:t>
             </w:r>
-            <w:hyperlink r:id="rId12">
+            <w:hyperlink r:id="rId14">
               <w:r>
                 <w:rPr>
                   <w:color w:val="1155CC"/>
@@ -3027,7 +3051,7 @@
               </w:rPr>
               <w:t xml:space="preserve"> osmislio program e-Dnevnik Plus koji predviđa prosjek ocjena] (</w:t>
             </w:r>
-            <w:hyperlink r:id="rId13">
+            <w:hyperlink r:id="rId15">
               <w:r>
                 <w:rPr>
                   <w:color w:val="1155CC"/>
@@ -3071,7 +3095,7 @@
               </w:rPr>
               <w:t>[Ponos škole] (</w:t>
             </w:r>
-            <w:hyperlink r:id="rId14">
+            <w:hyperlink r:id="rId16">
               <w:r>
                 <w:rPr>
                   <w:color w:val="1155CC"/>
@@ -3121,7 +3145,7 @@
       </w:pPr>
     </w:p>
     <w:sectPr>
-      <w:footerReference w:type="default" r:id="rId15"/>
+      <w:footerReference w:type="default" r:id="rId17"/>
       <w:pgSz w:w="12240" w:h="15840"/>
       <w:pgMar w:top="576" w:right="863" w:bottom="863" w:left="863" w:header="0" w:footer="720" w:gutter="0"/>
       <w:pgNumType w:start="1"/>

</xml_diff>